<commit_message>
Commit 1 – Added Player, added enemy AI, added scoring system, added health, and added minor audio
</commit_message>
<xml_diff>
--- a/Documentation/ExternalDocument-Assignement01-KhandkerHussain.docx
+++ b/Documentation/ExternalDocument-Assignement01-KhandkerHussain.docx
@@ -125,7 +125,7 @@
                         <w:sz w:val="56"/>
                         <w:szCs w:val="56"/>
                       </w:rPr>
-                      <w:t xml:space="preserve"> 03</w:t>
+                      <w:t xml:space="preserve"> 01</w:t>
                     </w:r>
                   </w:p>
                 </w:tc>
@@ -178,7 +178,7 @@
                         <w:sz w:val="60"/>
                         <w:szCs w:val="60"/>
                       </w:rPr>
-                      <w:t>Annie’s Escape!</w:t>
+                      <w:t>My Nightmare</w:t>
                     </w:r>
                   </w:sdtContent>
                 </w:sdt>
@@ -401,7 +401,7 @@
             <mc:AlternateContent>
               <mc:Choice Requires="wps">
                 <w:drawing>
-                  <wp:anchor distT="0" distB="0" distL="114300" distR="114300" simplePos="0" relativeHeight="251658752" behindDoc="0" locked="0" layoutInCell="1" allowOverlap="1" wp14:anchorId="6C8E0743" wp14:editId="1FB989DB">
+                  <wp:anchor distT="0" distB="0" distL="114300" distR="114300" simplePos="0" relativeHeight="251658752" behindDoc="0" locked="0" layoutInCell="1" allowOverlap="1" wp14:anchorId="43EAF81A" wp14:editId="283CD8B6">
                     <wp:simplePos x="0" y="0"/>
                     <wp:positionH relativeFrom="column">
                       <wp:posOffset>1791093</wp:posOffset>
@@ -454,7 +454,7 @@
                                     <w:lang w:val="en-US" w:eastAsia="en-US"/>
                                   </w:rPr>
                                   <w:drawing>
-                                    <wp:inline distT="0" distB="0" distL="0" distR="0" wp14:anchorId="554CA4E3" wp14:editId="785E6E2E">
+                                    <wp:inline distT="0" distB="0" distL="0" distR="0" wp14:anchorId="3415398B" wp14:editId="2D4D5C12">
                                       <wp:extent cx="2167255" cy="667924"/>
                                       <wp:effectExtent l="0" t="0" r="4445" b="0"/>
                                       <wp:docPr id="2" name="Picture 2" descr="C:\Users\Faim\Desktop\Rockman.exe\(Centennial) Semester 3.2 - (Fall - 2015)\gameCompanyLogo.fw.png"/>
@@ -1004,17 +1004,7 @@
           <w:szCs w:val="20"/>
           <w:lang w:val="en-US" w:eastAsia="en-US"/>
         </w:rPr>
-        <w:t>character</w:t>
-      </w:r>
-      <w:r>
-        <w:rPr>
-          <w:rFonts w:eastAsia="Times New Roman" w:cs="Consolas"/>
-          <w:b/>
-          <w:sz w:val="24"/>
-          <w:szCs w:val="20"/>
-          <w:lang w:val="en-US" w:eastAsia="en-US"/>
-        </w:rPr>
-        <w:t xml:space="preserve"> controller</w:t>
+        <w:t>Player, added enemy AI, added scoring system, added health, and added minor audio</w:t>
       </w:r>
     </w:p>
     <w:p>
@@ -1053,16 +1043,7 @@
           <w:szCs w:val="20"/>
           <w:lang w:val="en-US" w:eastAsia="en-US"/>
         </w:rPr>
-        <w:t>Using the standard assets provided by Unity, I added the character controller script as well as the actual controller onto my “player”</w:t>
-      </w:r>
-      <w:r>
-        <w:rPr>
-          <w:rFonts w:eastAsia="Times New Roman" w:cs="Consolas"/>
-          <w:sz w:val="24"/>
-          <w:szCs w:val="20"/>
-          <w:lang w:val="en-US" w:eastAsia="en-US"/>
-        </w:rPr>
-        <w:t xml:space="preserve"> I also created the external document as a word file.</w:t>
+        <w:t>Added player and player controller script, created texts for scoring and health and created the algorithm to calculate both and included audio cues for collisions between player and enemy, and player and pickup.</w:t>
       </w:r>
     </w:p>
     <w:p>
@@ -1092,20 +1073,13 @@
         </w:tabs>
         <w:spacing w:before="150" w:after="150" w:line="240" w:lineRule="auto"/>
         <w:rPr>
-          <w:sz w:val="24"/>
-          <w:szCs w:val="24"/>
-        </w:rPr>
-      </w:pPr>
-      <w:r>
-        <w:rPr>
           <w:rFonts w:eastAsia="Times New Roman" w:cs="Consolas"/>
           <w:b/>
           <w:sz w:val="24"/>
           <w:szCs w:val="20"/>
           <w:lang w:val="en-US" w:eastAsia="en-US"/>
         </w:rPr>
-        <w:t xml:space="preserve">Commit 2 </w:t>
-      </w:r>
+      </w:pPr>
       <w:r>
         <w:rPr>
           <w:rFonts w:eastAsia="Times New Roman" w:cs="Consolas"/>
@@ -1114,7 +1088,7 @@
           <w:szCs w:val="20"/>
           <w:lang w:val="en-US" w:eastAsia="en-US"/>
         </w:rPr>
-        <w:t>–</w:t>
+        <w:t>Commit 2 -</w:t>
       </w:r>
       <w:r>
         <w:rPr>
@@ -1124,7 +1098,28 @@
           <w:szCs w:val="20"/>
           <w:lang w:val="en-US" w:eastAsia="en-US"/>
         </w:rPr>
-        <w:t xml:space="preserve"> Added game assets (Enemy and dungeon prefabs)</w:t>
+        <w:t xml:space="preserve"> </w:t>
+      </w:r>
+      <w:bookmarkStart w:id="0" w:name="_GoBack"/>
+      <w:bookmarkEnd w:id="0"/>
+    </w:p>
+    <w:p>
+      <w:pPr>
+        <w:rPr>
+          <w:rFonts w:eastAsia="Times New Roman" w:cs="Consolas"/>
+          <w:sz w:val="24"/>
+          <w:szCs w:val="20"/>
+          <w:lang w:val="en-US" w:eastAsia="en-US"/>
+        </w:rPr>
+      </w:pPr>
+      <w:r>
+        <w:rPr>
+          <w:rFonts w:eastAsia="Times New Roman" w:cs="Consolas"/>
+          <w:sz w:val="24"/>
+          <w:szCs w:val="20"/>
+          <w:lang w:val="en-US" w:eastAsia="en-US"/>
+        </w:rPr>
+        <w:br w:type="page"/>
       </w:r>
     </w:p>
     <w:p>
@@ -1156,525 +1151,6 @@
           <w:lang w:val="en-US" w:eastAsia="en-US"/>
         </w:rPr>
       </w:pPr>
-      <w:r>
-        <w:rPr>
-          <w:rFonts w:eastAsia="Times New Roman" w:cs="Consolas"/>
-          <w:sz w:val="24"/>
-          <w:szCs w:val="20"/>
-          <w:lang w:val="en-US" w:eastAsia="en-US"/>
-        </w:rPr>
-        <w:t>Created original dungeon using assets from Unity Store</w:t>
-      </w:r>
-    </w:p>
-    <w:p>
-      <w:pPr>
-        <w:pStyle w:val="ListParagraph"/>
-        <w:numPr>
-          <w:ilvl w:val="0"/>
-          <w:numId w:val="2"/>
-        </w:numPr>
-        <w:tabs>
-          <w:tab w:val="left" w:pos="916"/>
-          <w:tab w:val="left" w:pos="1832"/>
-          <w:tab w:val="left" w:pos="2748"/>
-          <w:tab w:val="left" w:pos="3664"/>
-          <w:tab w:val="left" w:pos="4580"/>
-          <w:tab w:val="left" w:pos="5496"/>
-          <w:tab w:val="left" w:pos="6412"/>
-          <w:tab w:val="left" w:pos="7328"/>
-          <w:tab w:val="left" w:pos="8244"/>
-          <w:tab w:val="left" w:pos="9160"/>
-          <w:tab w:val="left" w:pos="10076"/>
-          <w:tab w:val="left" w:pos="10992"/>
-          <w:tab w:val="left" w:pos="11908"/>
-          <w:tab w:val="left" w:pos="12824"/>
-          <w:tab w:val="left" w:pos="13740"/>
-          <w:tab w:val="left" w:pos="14656"/>
-        </w:tabs>
-        <w:spacing w:before="150" w:after="150" w:line="240" w:lineRule="auto"/>
-        <w:rPr>
-          <w:rFonts w:eastAsia="Times New Roman" w:cs="Consolas"/>
-          <w:sz w:val="24"/>
-          <w:szCs w:val="20"/>
-          <w:lang w:val="en-US" w:eastAsia="en-US"/>
-        </w:rPr>
-      </w:pPr>
-      <w:r>
-        <w:rPr>
-          <w:b/>
-          <w:sz w:val="24"/>
-          <w:szCs w:val="24"/>
-        </w:rPr>
-        <w:t>Commit 3 - Health UI &amp; Enemy Movement AI</w:t>
-      </w:r>
-    </w:p>
-    <w:p>
-      <w:pPr>
-        <w:pStyle w:val="ListParagraph"/>
-        <w:tabs>
-          <w:tab w:val="left" w:pos="916"/>
-          <w:tab w:val="left" w:pos="1832"/>
-          <w:tab w:val="left" w:pos="2748"/>
-          <w:tab w:val="left" w:pos="3664"/>
-          <w:tab w:val="left" w:pos="4580"/>
-          <w:tab w:val="left" w:pos="5496"/>
-          <w:tab w:val="left" w:pos="6412"/>
-          <w:tab w:val="left" w:pos="7328"/>
-          <w:tab w:val="left" w:pos="8244"/>
-          <w:tab w:val="left" w:pos="9160"/>
-          <w:tab w:val="left" w:pos="10076"/>
-          <w:tab w:val="left" w:pos="10992"/>
-          <w:tab w:val="left" w:pos="11908"/>
-          <w:tab w:val="left" w:pos="12824"/>
-          <w:tab w:val="left" w:pos="13740"/>
-          <w:tab w:val="left" w:pos="14656"/>
-        </w:tabs>
-        <w:spacing w:before="150" w:after="150" w:line="240" w:lineRule="auto"/>
-        <w:rPr>
-          <w:rFonts w:eastAsia="Times New Roman" w:cs="Consolas"/>
-          <w:sz w:val="24"/>
-          <w:szCs w:val="20"/>
-          <w:lang w:val="en-US" w:eastAsia="en-US"/>
-        </w:rPr>
-      </w:pPr>
-      <w:r>
-        <w:rPr>
-          <w:sz w:val="24"/>
-          <w:szCs w:val="24"/>
-        </w:rPr>
-        <w:t>Created scripts (EnemyAttack</w:t>
-      </w:r>
-      <w:r>
-        <w:rPr>
-          <w:sz w:val="24"/>
-          <w:szCs w:val="24"/>
-        </w:rPr>
-        <w:t>.cs</w:t>
-      </w:r>
-      <w:r>
-        <w:rPr>
-          <w:sz w:val="24"/>
-          <w:szCs w:val="24"/>
-        </w:rPr>
-        <w:t>, EnemyMovement</w:t>
-      </w:r>
-      <w:r>
-        <w:rPr>
-          <w:sz w:val="24"/>
-          <w:szCs w:val="24"/>
-        </w:rPr>
-        <w:t>.cs</w:t>
-      </w:r>
-      <w:r>
-        <w:rPr>
-          <w:sz w:val="24"/>
-          <w:szCs w:val="24"/>
-        </w:rPr>
-        <w:t>, and PlayerHealth</w:t>
-      </w:r>
-      <w:r>
-        <w:rPr>
-          <w:sz w:val="24"/>
-          <w:szCs w:val="24"/>
-        </w:rPr>
-        <w:t>.cs</w:t>
-      </w:r>
-      <w:r>
-        <w:rPr>
-          <w:sz w:val="24"/>
-          <w:szCs w:val="24"/>
-        </w:rPr>
-        <w:t>)</w:t>
-      </w:r>
-      <w:r>
-        <w:rPr>
-          <w:sz w:val="24"/>
-          <w:szCs w:val="24"/>
-        </w:rPr>
-        <w:t xml:space="preserve"> and created Text UI for health.</w:t>
-      </w:r>
-    </w:p>
-    <w:p>
-      <w:pPr>
-        <w:pStyle w:val="ListParagraph"/>
-        <w:numPr>
-          <w:ilvl w:val="0"/>
-          <w:numId w:val="2"/>
-        </w:numPr>
-        <w:tabs>
-          <w:tab w:val="left" w:pos="916"/>
-          <w:tab w:val="left" w:pos="1832"/>
-          <w:tab w:val="left" w:pos="2748"/>
-          <w:tab w:val="left" w:pos="3664"/>
-          <w:tab w:val="left" w:pos="4580"/>
-          <w:tab w:val="left" w:pos="5496"/>
-          <w:tab w:val="left" w:pos="6412"/>
-          <w:tab w:val="left" w:pos="7328"/>
-          <w:tab w:val="left" w:pos="8244"/>
-          <w:tab w:val="left" w:pos="9160"/>
-          <w:tab w:val="left" w:pos="10076"/>
-          <w:tab w:val="left" w:pos="10992"/>
-          <w:tab w:val="left" w:pos="11908"/>
-          <w:tab w:val="left" w:pos="12824"/>
-          <w:tab w:val="left" w:pos="13740"/>
-          <w:tab w:val="left" w:pos="14656"/>
-        </w:tabs>
-        <w:spacing w:before="150" w:after="150" w:line="240" w:lineRule="auto"/>
-        <w:rPr>
-          <w:rFonts w:eastAsia="Times New Roman" w:cs="Consolas"/>
-          <w:sz w:val="24"/>
-          <w:szCs w:val="20"/>
-          <w:lang w:val="en-US" w:eastAsia="en-US"/>
-        </w:rPr>
-      </w:pPr>
-      <w:r>
-        <w:rPr>
-          <w:b/>
-          <w:sz w:val="24"/>
-          <w:szCs w:val="24"/>
-        </w:rPr>
-        <w:t xml:space="preserve">Commit 4 </w:t>
-      </w:r>
-      <w:r>
-        <w:rPr>
-          <w:b/>
-          <w:sz w:val="24"/>
-          <w:szCs w:val="24"/>
-        </w:rPr>
-        <w:t>–</w:t>
-      </w:r>
-      <w:r>
-        <w:rPr>
-          <w:b/>
-          <w:sz w:val="24"/>
-          <w:szCs w:val="24"/>
-        </w:rPr>
-        <w:t xml:space="preserve"> </w:t>
-      </w:r>
-      <w:r>
-        <w:rPr>
-          <w:b/>
-          <w:sz w:val="24"/>
-          <w:szCs w:val="24"/>
-        </w:rPr>
-        <w:t>Commit 3 Failed… Added Enemy Scripts and Health UI</w:t>
-      </w:r>
-    </w:p>
-    <w:p>
-      <w:pPr>
-        <w:pStyle w:val="ListParagraph"/>
-        <w:numPr>
-          <w:ilvl w:val="0"/>
-          <w:numId w:val="2"/>
-        </w:numPr>
-        <w:tabs>
-          <w:tab w:val="left" w:pos="916"/>
-          <w:tab w:val="left" w:pos="1832"/>
-          <w:tab w:val="left" w:pos="2748"/>
-          <w:tab w:val="left" w:pos="3664"/>
-          <w:tab w:val="left" w:pos="4580"/>
-          <w:tab w:val="left" w:pos="5496"/>
-          <w:tab w:val="left" w:pos="6412"/>
-          <w:tab w:val="left" w:pos="7328"/>
-          <w:tab w:val="left" w:pos="8244"/>
-          <w:tab w:val="left" w:pos="9160"/>
-          <w:tab w:val="left" w:pos="10076"/>
-          <w:tab w:val="left" w:pos="10992"/>
-          <w:tab w:val="left" w:pos="11908"/>
-          <w:tab w:val="left" w:pos="12824"/>
-          <w:tab w:val="left" w:pos="13740"/>
-          <w:tab w:val="left" w:pos="14656"/>
-        </w:tabs>
-        <w:spacing w:before="150" w:after="150" w:line="240" w:lineRule="auto"/>
-        <w:rPr>
-          <w:rFonts w:eastAsia="Times New Roman" w:cs="Consolas"/>
-          <w:sz w:val="24"/>
-          <w:szCs w:val="20"/>
-          <w:lang w:val="en-US" w:eastAsia="en-US"/>
-        </w:rPr>
-      </w:pPr>
-      <w:r>
-        <w:rPr>
-          <w:b/>
-          <w:sz w:val="24"/>
-          <w:szCs w:val="24"/>
-        </w:rPr>
-        <w:t xml:space="preserve">Commit 5 - </w:t>
-      </w:r>
-      <w:r>
-        <w:rPr>
-          <w:b/>
-          <w:sz w:val="24"/>
-          <w:szCs w:val="24"/>
-        </w:rPr>
-        <w:t>Fixed Enemy movement and enemy damage</w:t>
-      </w:r>
-    </w:p>
-    <w:p>
-      <w:pPr>
-        <w:pStyle w:val="ListParagraph"/>
-        <w:numPr>
-          <w:ilvl w:val="0"/>
-          <w:numId w:val="2"/>
-        </w:numPr>
-        <w:tabs>
-          <w:tab w:val="left" w:pos="916"/>
-          <w:tab w:val="left" w:pos="1832"/>
-          <w:tab w:val="left" w:pos="2748"/>
-          <w:tab w:val="left" w:pos="3664"/>
-          <w:tab w:val="left" w:pos="4580"/>
-          <w:tab w:val="left" w:pos="5496"/>
-          <w:tab w:val="left" w:pos="6412"/>
-          <w:tab w:val="left" w:pos="7328"/>
-          <w:tab w:val="left" w:pos="8244"/>
-          <w:tab w:val="left" w:pos="9160"/>
-          <w:tab w:val="left" w:pos="10076"/>
-          <w:tab w:val="left" w:pos="10992"/>
-          <w:tab w:val="left" w:pos="11908"/>
-          <w:tab w:val="left" w:pos="12824"/>
-          <w:tab w:val="left" w:pos="13740"/>
-          <w:tab w:val="left" w:pos="14656"/>
-        </w:tabs>
-        <w:spacing w:before="150" w:after="150" w:line="240" w:lineRule="auto"/>
-        <w:rPr>
-          <w:rFonts w:eastAsia="Times New Roman" w:cs="Consolas"/>
-          <w:sz w:val="24"/>
-          <w:szCs w:val="20"/>
-          <w:lang w:val="en-US" w:eastAsia="en-US"/>
-        </w:rPr>
-      </w:pPr>
-      <w:r>
-        <w:rPr>
-          <w:b/>
-          <w:sz w:val="24"/>
-          <w:szCs w:val="24"/>
-        </w:rPr>
-        <w:t xml:space="preserve">Commit 6 </w:t>
-      </w:r>
-      <w:r>
-        <w:rPr>
-          <w:b/>
-          <w:sz w:val="24"/>
-          <w:szCs w:val="24"/>
-        </w:rPr>
-        <w:t>- Added item (potion)</w:t>
-      </w:r>
-    </w:p>
-    <w:p>
-      <w:pPr>
-        <w:pStyle w:val="ListParagraph"/>
-        <w:tabs>
-          <w:tab w:val="left" w:pos="916"/>
-          <w:tab w:val="left" w:pos="1832"/>
-          <w:tab w:val="left" w:pos="2748"/>
-          <w:tab w:val="left" w:pos="3664"/>
-          <w:tab w:val="left" w:pos="4580"/>
-          <w:tab w:val="left" w:pos="5496"/>
-          <w:tab w:val="left" w:pos="6412"/>
-          <w:tab w:val="left" w:pos="7328"/>
-          <w:tab w:val="left" w:pos="8244"/>
-          <w:tab w:val="left" w:pos="9160"/>
-          <w:tab w:val="left" w:pos="10076"/>
-          <w:tab w:val="left" w:pos="10992"/>
-          <w:tab w:val="left" w:pos="11908"/>
-          <w:tab w:val="left" w:pos="12824"/>
-          <w:tab w:val="left" w:pos="13740"/>
-          <w:tab w:val="left" w:pos="14656"/>
-        </w:tabs>
-        <w:spacing w:before="150" w:after="150" w:line="240" w:lineRule="auto"/>
-        <w:rPr>
-          <w:sz w:val="24"/>
-          <w:szCs w:val="24"/>
-        </w:rPr>
-      </w:pPr>
-      <w:r>
-        <w:rPr>
-          <w:sz w:val="24"/>
-          <w:szCs w:val="24"/>
-        </w:rPr>
-        <w:t xml:space="preserve">Added the following: </w:t>
-      </w:r>
-      <w:r>
-        <w:rPr>
-          <w:sz w:val="24"/>
-          <w:szCs w:val="24"/>
-        </w:rPr>
-        <w:t>* Potion prefab</w:t>
-      </w:r>
-      <w:r>
-        <w:rPr>
-          <w:sz w:val="24"/>
-          <w:szCs w:val="24"/>
-        </w:rPr>
-        <w:t xml:space="preserve"> </w:t>
-      </w:r>
-      <w:r>
-        <w:rPr>
-          <w:sz w:val="24"/>
-          <w:szCs w:val="24"/>
-        </w:rPr>
-        <w:t>* PlayerScore script</w:t>
-      </w:r>
-    </w:p>
-    <w:p>
-      <w:pPr>
-        <w:pStyle w:val="ListParagraph"/>
-        <w:numPr>
-          <w:ilvl w:val="0"/>
-          <w:numId w:val="2"/>
-        </w:numPr>
-        <w:tabs>
-          <w:tab w:val="left" w:pos="916"/>
-          <w:tab w:val="left" w:pos="1832"/>
-          <w:tab w:val="left" w:pos="2748"/>
-          <w:tab w:val="left" w:pos="3664"/>
-          <w:tab w:val="left" w:pos="4580"/>
-          <w:tab w:val="left" w:pos="5496"/>
-          <w:tab w:val="left" w:pos="6412"/>
-          <w:tab w:val="left" w:pos="7328"/>
-          <w:tab w:val="left" w:pos="8244"/>
-          <w:tab w:val="left" w:pos="9160"/>
-          <w:tab w:val="left" w:pos="10076"/>
-          <w:tab w:val="left" w:pos="10992"/>
-          <w:tab w:val="left" w:pos="11908"/>
-          <w:tab w:val="left" w:pos="12824"/>
-          <w:tab w:val="left" w:pos="13740"/>
-          <w:tab w:val="left" w:pos="14656"/>
-        </w:tabs>
-        <w:spacing w:before="150" w:after="150" w:line="240" w:lineRule="auto"/>
-        <w:rPr>
-          <w:rFonts w:eastAsia="Times New Roman" w:cs="Consolas"/>
-          <w:sz w:val="24"/>
-          <w:szCs w:val="20"/>
-          <w:lang w:val="en-US" w:eastAsia="en-US"/>
-        </w:rPr>
-      </w:pPr>
-      <w:r>
-        <w:rPr>
-          <w:b/>
-          <w:sz w:val="24"/>
-          <w:szCs w:val="24"/>
-        </w:rPr>
-        <w:t xml:space="preserve">Commit 7 </w:t>
-      </w:r>
-      <w:r>
-        <w:rPr>
-          <w:b/>
-          <w:sz w:val="24"/>
-          <w:szCs w:val="24"/>
-        </w:rPr>
-        <w:t>–</w:t>
-      </w:r>
-      <w:r>
-        <w:rPr>
-          <w:b/>
-          <w:sz w:val="24"/>
-          <w:szCs w:val="24"/>
-        </w:rPr>
-        <w:t xml:space="preserve"> </w:t>
-      </w:r>
-      <w:r>
-        <w:rPr>
-          <w:b/>
-          <w:sz w:val="24"/>
-          <w:szCs w:val="24"/>
-        </w:rPr>
-        <w:t>Finished scoring system</w:t>
-      </w:r>
-    </w:p>
-    <w:p>
-      <w:pPr>
-        <w:pStyle w:val="ListParagraph"/>
-        <w:tabs>
-          <w:tab w:val="left" w:pos="916"/>
-          <w:tab w:val="left" w:pos="1832"/>
-          <w:tab w:val="left" w:pos="2748"/>
-          <w:tab w:val="left" w:pos="3664"/>
-          <w:tab w:val="left" w:pos="4580"/>
-          <w:tab w:val="left" w:pos="5496"/>
-          <w:tab w:val="left" w:pos="6412"/>
-          <w:tab w:val="left" w:pos="7328"/>
-          <w:tab w:val="left" w:pos="8244"/>
-          <w:tab w:val="left" w:pos="9160"/>
-          <w:tab w:val="left" w:pos="10076"/>
-          <w:tab w:val="left" w:pos="10992"/>
-          <w:tab w:val="left" w:pos="11908"/>
-          <w:tab w:val="left" w:pos="12824"/>
-          <w:tab w:val="left" w:pos="13740"/>
-          <w:tab w:val="left" w:pos="14656"/>
-        </w:tabs>
-        <w:spacing w:before="150" w:after="150" w:line="240" w:lineRule="auto"/>
-        <w:rPr>
-          <w:sz w:val="24"/>
-          <w:szCs w:val="24"/>
-        </w:rPr>
-      </w:pPr>
-      <w:r>
-        <w:rPr>
-          <w:sz w:val="24"/>
-          <w:szCs w:val="24"/>
-        </w:rPr>
-        <w:t>Scoring algorithm complete</w:t>
-      </w:r>
-    </w:p>
-    <w:p>
-      <w:pPr>
-        <w:pStyle w:val="ListParagraph"/>
-        <w:numPr>
-          <w:ilvl w:val="0"/>
-          <w:numId w:val="2"/>
-        </w:numPr>
-        <w:tabs>
-          <w:tab w:val="left" w:pos="916"/>
-          <w:tab w:val="left" w:pos="1832"/>
-          <w:tab w:val="left" w:pos="2748"/>
-          <w:tab w:val="left" w:pos="3664"/>
-          <w:tab w:val="left" w:pos="4580"/>
-          <w:tab w:val="left" w:pos="5496"/>
-          <w:tab w:val="left" w:pos="6412"/>
-          <w:tab w:val="left" w:pos="7328"/>
-          <w:tab w:val="left" w:pos="8244"/>
-          <w:tab w:val="left" w:pos="9160"/>
-          <w:tab w:val="left" w:pos="10076"/>
-          <w:tab w:val="left" w:pos="10992"/>
-          <w:tab w:val="left" w:pos="11908"/>
-          <w:tab w:val="left" w:pos="12824"/>
-          <w:tab w:val="left" w:pos="13740"/>
-          <w:tab w:val="left" w:pos="14656"/>
-        </w:tabs>
-        <w:spacing w:before="150" w:after="150" w:line="240" w:lineRule="auto"/>
-        <w:rPr>
-          <w:rFonts w:eastAsia="Times New Roman" w:cs="Consolas"/>
-          <w:sz w:val="24"/>
-          <w:szCs w:val="20"/>
-          <w:lang w:val="en-US" w:eastAsia="en-US"/>
-        </w:rPr>
-      </w:pPr>
-      <w:r>
-        <w:rPr>
-          <w:b/>
-          <w:sz w:val="24"/>
-          <w:szCs w:val="24"/>
-        </w:rPr>
-        <w:t xml:space="preserve">Commit </w:t>
-      </w:r>
-      <w:r>
-        <w:rPr>
-          <w:b/>
-          <w:sz w:val="24"/>
-          <w:szCs w:val="24"/>
-        </w:rPr>
-        <w:t xml:space="preserve">8 - </w:t>
-      </w:r>
-      <w:bookmarkStart w:id="0" w:name="_GoBack"/>
-      <w:bookmarkEnd w:id="0"/>
-      <w:r>
-        <w:rPr>
-          <w:sz w:val="24"/>
-          <w:szCs w:val="24"/>
-        </w:rPr>
-        <w:br w:type="page"/>
-      </w:r>
     </w:p>
     <w:p>
       <w:pPr>
@@ -1689,7 +1165,6 @@
           <w:sz w:val="24"/>
           <w:szCs w:val="24"/>
         </w:rPr>
-        <w:lastRenderedPageBreak/>
         <w:t>[This is the body of your video game design document.  You should add and delete sections as they pertain to your game</w:t>
       </w:r>
       <w:r>
@@ -2191,7 +1666,6 @@
           <w:sz w:val="24"/>
           <w:szCs w:val="24"/>
         </w:rPr>
-        <w:lastRenderedPageBreak/>
         <w:t>Game World</w:t>
       </w:r>
       <w:r>
@@ -2673,6 +2147,7 @@
           <w:sz w:val="24"/>
           <w:szCs w:val="24"/>
         </w:rPr>
+        <w:lastRenderedPageBreak/>
         <w:t>Vehicles</w:t>
       </w:r>
     </w:p>
@@ -3158,7 +2633,7 @@
         <w:rFonts w:asciiTheme="majorHAnsi" w:hAnsiTheme="majorHAnsi"/>
         <w:noProof/>
       </w:rPr>
-      <w:t>6</w:t>
+      <w:t>3</w:t>
     </w:r>
     <w:r>
       <w:rPr>
@@ -3274,7 +2749,7 @@
                   <w:szCs w:val="24"/>
                   <w:lang w:val="en-US"/>
                 </w:rPr>
-                <w:t>Assignment 03</w:t>
+                <w:t>Assignment 01</w:t>
               </w:r>
             </w:sdtContent>
           </w:sdt>
@@ -3467,7 +2942,7 @@
                   <w:szCs w:val="24"/>
                   <w:lang w:val="en-US"/>
                 </w:rPr>
-                <w:t>Assignment 03</w:t>
+                <w:t>Assignment 01</w:t>
               </w:r>
             </w:sdtContent>
           </w:sdt>
@@ -4478,6 +3953,7 @@
     <w:rsid w:val="00B36E45"/>
     <w:rsid w:val="00CB266F"/>
     <w:rsid w:val="00E45038"/>
+    <w:rsid w:val="00F30E39"/>
   </w:rsids>
   <m:mathPr>
     <m:mathFont m:val="Cambria Math"/>
@@ -5354,16 +4830,16 @@
 </file>
 
 <file path=customXml/item2.xml><?xml version="1.0" encoding="utf-8"?>
-<p:properties xmlns:p="http://schemas.microsoft.com/office/2006/metadata/properties" xmlns:xsi="http://www.w3.org/2001/XMLSchema-instance" xmlns:pc="http://schemas.microsoft.com/office/infopath/2007/PartnerControls"/>
-</file>
-
-<file path=customXml/item3.xml><?xml version="1.0" encoding="utf-8"?>
 <?mso-contentType ?>
 <FormTemplates xmlns="http://schemas.microsoft.com/sharepoint/v3/contenttype/forms">
   <Display>DocumentLibraryForm</Display>
   <Edit>AssetEditForm</Edit>
   <New>DocumentLibraryForm</New>
 </FormTemplates>
+</file>
+
+<file path=customXml/item3.xml><?xml version="1.0" encoding="utf-8"?>
+<p:properties xmlns:p="http://schemas.microsoft.com/office/2006/metadata/properties" xmlns:xsi="http://www.w3.org/2001/XMLSchema-instance" xmlns:pc="http://schemas.microsoft.com/office/infopath/2007/PartnerControls"/>
 </file>
 
 <file path=customXml/item4.xml><?xml version="1.0" encoding="utf-8"?>
@@ -5383,18 +4859,18 @@
 </file>
 
 <file path=customXml/itemProps2.xml><?xml version="1.0" encoding="utf-8"?>
-<ds:datastoreItem xmlns:ds="http://schemas.openxmlformats.org/officeDocument/2006/customXml" ds:itemID="{6BD01D80-C71E-4C35-9EC9-AB4B2A68E7C1}">
+<ds:datastoreItem xmlns:ds="http://schemas.openxmlformats.org/officeDocument/2006/customXml" ds:itemID="{DF8A6096-AC3C-41A5-9CB9-998E1823050B}">
   <ds:schemaRefs>
-    <ds:schemaRef ds:uri="http://schemas.microsoft.com/office/2006/metadata/properties"/>
-    <ds:schemaRef ds:uri="http://schemas.microsoft.com/office/infopath/2007/PartnerControls"/>
+    <ds:schemaRef ds:uri="http://schemas.microsoft.com/sharepoint/v3/contenttype/forms"/>
   </ds:schemaRefs>
 </ds:datastoreItem>
 </file>
 
 <file path=customXml/itemProps3.xml><?xml version="1.0" encoding="utf-8"?>
-<ds:datastoreItem xmlns:ds="http://schemas.openxmlformats.org/officeDocument/2006/customXml" ds:itemID="{DF8A6096-AC3C-41A5-9CB9-998E1823050B}">
+<ds:datastoreItem xmlns:ds="http://schemas.openxmlformats.org/officeDocument/2006/customXml" ds:itemID="{6BD01D80-C71E-4C35-9EC9-AB4B2A68E7C1}">
   <ds:schemaRefs>
-    <ds:schemaRef ds:uri="http://schemas.microsoft.com/sharepoint/v3/contenttype/forms"/>
+    <ds:schemaRef ds:uri="http://schemas.microsoft.com/office/2006/metadata/properties"/>
+    <ds:schemaRef ds:uri="http://schemas.microsoft.com/office/infopath/2007/PartnerControls"/>
   </ds:schemaRefs>
 </ds:datastoreItem>
 </file>
@@ -5409,7 +4885,7 @@
 </file>
 
 <file path=customXml/itemProps5.xml><?xml version="1.0" encoding="utf-8"?>
-<ds:datastoreItem xmlns:ds="http://schemas.openxmlformats.org/officeDocument/2006/customXml" ds:itemID="{E283E6A3-24DA-4491-A587-C27BB8ABEFF7}">
+<ds:datastoreItem xmlns:ds="http://schemas.openxmlformats.org/officeDocument/2006/customXml" ds:itemID="{4647F648-CA0E-4AE3-AFCF-0333D79704A3}">
   <ds:schemaRefs>
     <ds:schemaRef ds:uri="http://schemas.openxmlformats.org/officeDocument/2006/bibliography"/>
   </ds:schemaRefs>

</xml_diff>